<commit_message>
Moving Proposal and ToC3 closer to submission
</commit_message>
<xml_diff>
--- a/toc/ToC3.docx
+++ b/toc/ToC3.docx
@@ -50,22 +50,12 @@
       <w:pPr>
         <w:pStyle w:val="ContentsH1"/>
       </w:pPr>
-    </w:p>
-    <w:p>
-      <w:pPr>
-        <w:pStyle w:val="ContentsH1"/>
-      </w:pPr>
       <w:r>
         <w:t>Standing on the Shoulders of Giants</w:t>
       </w:r>
     </w:p>
     <w:p>
       <w:pPr>
-        <w:pStyle w:val="ContentsH1"/>
-      </w:pPr>
-    </w:p>
-    <w:p>
-      <w:pPr>
         <w:pStyle w:val="ContentsH2"/>
       </w:pPr>
       <w:r>
@@ -74,23 +64,11 @@
     </w:p>
     <w:p>
       <w:pPr>
-        <w:pStyle w:val="ContentsH2"/>
-      </w:pPr>
-    </w:p>
-    <w:p>
-      <w:pPr>
         <w:pStyle w:val="ContentsH1"/>
       </w:pPr>
-      <w:bookmarkStart w:id="0" w:name="_GoBack"/>
       <w:r>
         <w:t>Shifting from Security Shaman to Data Sherpa</w:t>
       </w:r>
-    </w:p>
-    <w:bookmarkEnd w:id="0"/>
-    <w:p>
-      <w:pPr>
-        <w:pStyle w:val="ContentsH1"/>
-      </w:pPr>
     </w:p>
     <w:p>
       <w:pPr>
@@ -117,22 +95,12 @@
       <w:pPr>
         <w:pStyle w:val="ContentsH1"/>
       </w:pPr>
-    </w:p>
-    <w:p>
-      <w:pPr>
-        <w:pStyle w:val="ContentsH1"/>
-      </w:pPr>
       <w:r>
         <w:t>No shirt, no shoes, no degree, no problem</w:t>
       </w:r>
     </w:p>
     <w:p>
       <w:pPr>
-        <w:pStyle w:val="ContentsH1"/>
-      </w:pPr>
-    </w:p>
-    <w:p>
-      <w:pPr>
         <w:pStyle w:val="ContentsH2"/>
       </w:pPr>
       <w:r>
@@ -143,19 +111,41 @@
       <w:pPr>
         <w:pStyle w:val="ContentsH2"/>
       </w:pPr>
-    </w:p>
-    <w:p>
-      <w:pPr>
-        <w:pStyle w:val="ContentsH2"/>
-      </w:pPr>
       <w:r>
-        <w:t>Examples: Finding obvious anomalous firewall traffic, best IP finder service</w:t>
+        <w:rPr>
+          <w:b/>
+        </w:rPr>
+        <w:t>Use c</w:t>
+      </w:r>
+      <w:r>
+        <w:rPr>
+          <w:b/>
+        </w:rPr>
+        <w:t>ase</w:t>
+      </w:r>
+      <w:r>
+        <w:t>: Discovering anomalous firewall traffic</w:t>
       </w:r>
     </w:p>
     <w:p>
       <w:pPr>
         <w:pStyle w:val="ContentsH2"/>
       </w:pPr>
+      <w:r>
+        <w:rPr>
+          <w:b/>
+        </w:rPr>
+        <w:t>Use c</w:t>
+      </w:r>
+      <w:r>
+        <w:rPr>
+          <w:b/>
+        </w:rPr>
+        <w:t>ase</w:t>
+      </w:r>
+      <w:r>
+        <w:t>: Centering on IP Finder services</w:t>
+      </w:r>
     </w:p>
     <w:p>
       <w:pPr>
@@ -169,13 +159,17 @@
       <w:pPr>
         <w:pStyle w:val="ContentsH2"/>
       </w:pPr>
-    </w:p>
-    <w:p>
-      <w:pPr>
-        <w:pStyle w:val="ContentsH2"/>
-      </w:pPr>
       <w:r>
-        <w:t>This will also outline the types of skills we will cover in this book (#1 skill is curiosity, statistics, programming, scripting, database management and visualization techniques) and explain why each one is important and how much skill the reader should expect to develop (and the rest of the chapters will go through these)</w:t>
+        <w:t>This will outline the types of skill</w:t>
+      </w:r>
+      <w:r>
+        <w:t xml:space="preserve">s: </w:t>
+      </w:r>
+      <w:r>
+        <w:t>curiosity, statistics, programming, scripting, database management and visualization techniques</w:t>
+      </w:r>
+      <w:r>
+        <w:t>.</w:t>
       </w:r>
     </w:p>
     <w:p>
@@ -192,96 +186,174 @@
       </w:r>
     </w:p>
     <w:p>
-      <w:pPr>
-        <w:pStyle w:val="ContentsH2"/>
-      </w:pPr>
-    </w:p>
-    <w:p>
-      <w:pPr>
-        <w:pStyle w:val="ContentsH1"/>
-      </w:pPr>
       <w:r>
-        <w:t>This chapter will be the first (of two) chapters on inferential statistics and will begin with a (brief, very brief) section on descriptive statistics.  Then cover correlation versus causation and discuss correlation techniques (</w:t>
+        <w:t xml:space="preserve">Learning from </w:t>
       </w:r>
       <w:proofErr w:type="spellStart"/>
       <w:r>
-        <w:t>pearson</w:t>
+        <w:t>frequentists</w:t>
       </w:r>
       <w:proofErr w:type="spellEnd"/>
+    </w:p>
+    <w:p>
+      <w:pPr>
+        <w:ind w:left="1440"/>
+      </w:pPr>
       <w:r>
-        <w:t xml:space="preserve"> and scatter plots).  These concepts will all apply to info security and be applicable both within common tools (</w:t>
-      </w:r>
-      <w:proofErr w:type="spellStart"/>
-      <w:r>
-        <w:t>arcsight</w:t>
-      </w:r>
-      <w:proofErr w:type="spellEnd"/>
-      <w:r>
-        <w:t>, other SEIM) and to more manual methods (excel).</w:t>
+        <w:t>First of two chapters on inferential statistics, this will begin with descriptive stats and expand on the ABC method.</w:t>
       </w:r>
     </w:p>
     <w:p>
-      <w:pPr>
-        <w:pStyle w:val="ContentsH1"/>
-      </w:pPr>
-    </w:p>
-    <w:p>
-      <w:pPr>
-        <w:pStyle w:val="ContentsH1"/>
-      </w:pPr>
       <w:r>
-        <w:t>Example Data: Proxy Logs, System logs</w:t>
+        <w:t>Separating</w:t>
+      </w:r>
+      <w:r>
+        <w:t xml:space="preserve"> Correlation from Causation</w:t>
       </w:r>
     </w:p>
     <w:p>
       <w:pPr>
-        <w:pStyle w:val="ContentsH2"/>
-      </w:pPr>
-    </w:p>
-    <w:p>
-      <w:pPr>
-        <w:pStyle w:val="ContentsChapterTitle"/>
+        <w:ind w:left="1440"/>
       </w:pPr>
       <w:r>
-        <w:t>Chapter 4: Why 35 == 37 Can Be True</w:t>
+        <w:rPr>
+          <w:b/>
+        </w:rPr>
+        <w:t>Use c</w:t>
+      </w:r>
+      <w:r>
+        <w:rPr>
+          <w:b/>
+        </w:rPr>
+        <w:t>ase</w:t>
+      </w:r>
+      <w:r>
+        <w:t>: Productivity in Proxy Logs</w:t>
       </w:r>
     </w:p>
     <w:p>
       <w:pPr>
-        <w:pStyle w:val="ContentsH2"/>
-      </w:pPr>
-    </w:p>
-    <w:p>
-      <w:pPr>
-        <w:pStyle w:val="ContentsH1"/>
+        <w:ind w:left="1440"/>
       </w:pPr>
       <w:r>
-        <w:t>This will cover a broader topic of sample size, confidence intervals and hypothesis testing (is an observation of 35 different than another of 37?)  This will lead into a high level introduction to regression techniques, but only from “what is it” discussion not necessarily how to perform and interpret regression analysis.</w:t>
+        <w:rPr>
+          <w:b/>
+        </w:rPr>
+        <w:t>Use c</w:t>
+      </w:r>
+      <w:r>
+        <w:rPr>
+          <w:b/>
+        </w:rPr>
+        <w:t>ase</w:t>
+      </w:r>
+      <w:r>
+        <w:t>: Patterns in System Logs</w:t>
       </w:r>
     </w:p>
     <w:p>
       <w:pPr>
-        <w:pStyle w:val="ContentsH1"/>
+        <w:pStyle w:val="ContentsH2"/>
       </w:pPr>
     </w:p>
     <w:p>
       <w:pPr>
-        <w:pStyle w:val="ContentsH1"/>
+        <w:pStyle w:val="ContentsChapterTitle"/>
       </w:pPr>
       <w:r>
-        <w:t>Example Data: 1) Vulnerability counts, 2) patch coverage, 3) industry reports (examples of people doing well or missing the logic)</w:t>
+        <w:t xml:space="preserve">Chapter 4: </w:t>
+      </w:r>
+      <w:r>
+        <w:t>True of False:</w:t>
+      </w:r>
+      <w:r>
+        <w:t xml:space="preserve"> 35 == 37 </w:t>
       </w:r>
     </w:p>
     <w:p>
       <w:pPr>
-        <w:pStyle w:val="ContentsH1"/>
-      </w:pPr>
+        <w:pStyle w:val="ContentsH2"/>
+      </w:pPr>
+      <w:r>
+        <w:t>Measuring the “power” of sample size</w:t>
+      </w:r>
     </w:p>
     <w:p>
       <w:pPr>
+        <w:pStyle w:val="ContentsH2"/>
+        <w:ind w:left="1440"/>
+        <w:rPr>
+          <w:b/>
+        </w:rPr>
+      </w:pPr>
+      <w:r>
+        <w:rPr>
+          <w:b/>
+        </w:rPr>
+        <w:t xml:space="preserve">Use case: </w:t>
+      </w:r>
+      <w:r>
+        <w:t>vulnerability counts</w:t>
+      </w:r>
+    </w:p>
+    <w:p>
+      <w:pPr>
+        <w:pStyle w:val="ContentsH2"/>
+        <w:ind w:left="1440"/>
+        <w:rPr>
+          <w:b/>
+        </w:rPr>
+      </w:pPr>
+      <w:r>
+        <w:rPr>
+          <w:b/>
+        </w:rPr>
+        <w:t xml:space="preserve">Use case: </w:t>
+      </w:r>
+      <w:r>
+        <w:t>patch coverage</w:t>
+      </w:r>
+    </w:p>
+    <w:p>
+      <w:pPr>
+        <w:pStyle w:val="ContentsH2"/>
+      </w:pPr>
+      <w:r>
+        <w:t xml:space="preserve">My confidence interval is bigger than yours </w:t>
+      </w:r>
+    </w:p>
+    <w:p>
+      <w:pPr>
+        <w:pStyle w:val="ContentsH2"/>
+        <w:ind w:firstLine="576"/>
+      </w:pPr>
+      <w:r>
+        <w:rPr>
+          <w:b/>
+        </w:rPr>
+        <w:t>Use case:</w:t>
+      </w:r>
+      <w:r>
+        <w:t xml:space="preserve"> (several) Industry surveys and reports</w:t>
+      </w:r>
+    </w:p>
+    <w:p>
+      <w:pPr>
+        <w:pStyle w:val="ContentsH2"/>
+      </w:pPr>
+    </w:p>
+    <w:p>
+      <w:pPr>
+        <w:pStyle w:val="ContentsH1"/>
+        <w:ind w:left="0"/>
+      </w:pPr>
+    </w:p>
+    <w:p>
+      <w:pPr>
         <w:pStyle w:val="ContentsChapterTitle"/>
       </w:pPr>
       <w:r>
+        <w:lastRenderedPageBreak/>
         <w:t>Chapter 5: Exploring The Dark Art of Data Munging</w:t>
       </w:r>
     </w:p>
@@ -289,42 +361,61 @@
       <w:pPr>
         <w:pStyle w:val="ContentsH1"/>
       </w:pPr>
-    </w:p>
-    <w:p>
-      <w:pPr>
-        <w:pStyle w:val="ContentsH1"/>
-      </w:pPr>
       <w:r>
-        <w:t xml:space="preserve">This chapter will cover data sources, data collection and cleaning and/or normalizing of data.   Special care will be given to </w:t>
+        <w:t xml:space="preserve">The not-so-secret secret of data analysis: data </w:t>
       </w:r>
       <w:proofErr w:type="spellStart"/>
       <w:r>
-        <w:t>infosec</w:t>
+        <w:t>munging</w:t>
       </w:r>
       <w:proofErr w:type="spellEnd"/>
+    </w:p>
+    <w:p>
+      <w:pPr>
+        <w:pStyle w:val="ContentsH1"/>
+      </w:pPr>
       <w:r>
-        <w:t xml:space="preserve">-specific data, </w:t>
+        <w:tab/>
       </w:r>
-      <w:proofErr w:type="spellStart"/>
       <w:r>
-        <w:t>ip</w:t>
+        <w:tab/>
       </w:r>
-      <w:proofErr w:type="spellEnd"/>
       <w:r>
-        <w:t xml:space="preserve"> addresses, domain names, timestamps, common log formats, etc.</w:t>
+        <w:rPr>
+          <w:b/>
+        </w:rPr>
+        <w:t xml:space="preserve">Use case: </w:t>
+      </w:r>
+      <w:r>
+        <w:t>common device log files</w:t>
       </w:r>
     </w:p>
     <w:p>
       <w:pPr>
         <w:pStyle w:val="ContentsH1"/>
       </w:pPr>
+      <w:r>
+        <w:t xml:space="preserve">The “Hello World” of data analysis </w:t>
+      </w:r>
     </w:p>
     <w:p>
       <w:pPr>
         <w:pStyle w:val="ContentsH1"/>
       </w:pPr>
       <w:r>
-        <w:t xml:space="preserve">Example Data: 1) common device log files 2) </w:t>
+        <w:tab/>
+      </w:r>
+      <w:r>
+        <w:tab/>
+      </w:r>
+      <w:r>
+        <w:rPr>
+          <w:b/>
+        </w:rPr>
+        <w:t xml:space="preserve">Use case: </w:t>
+      </w:r>
+      <w:r>
+        <w:t xml:space="preserve">Normalizing </w:t>
       </w:r>
       <w:proofErr w:type="spellStart"/>
       <w:r>
@@ -332,7 +423,28 @@
       </w:r>
       <w:proofErr w:type="spellEnd"/>
       <w:r>
-        <w:t xml:space="preserve"> data 3) windows event logs</w:t>
+        <w:t xml:space="preserve"> data</w:t>
+      </w:r>
+    </w:p>
+    <w:p>
+      <w:pPr>
+        <w:pStyle w:val="ContentsH1"/>
+      </w:pPr>
+      <w:r>
+        <w:rPr>
+          <w:b/>
+        </w:rPr>
+        <w:tab/>
+      </w:r>
+      <w:r>
+        <w:rPr>
+          <w:b/>
+        </w:rPr>
+        <w:tab/>
+        <w:t>Use case:</w:t>
+      </w:r>
+      <w:r>
+        <w:t xml:space="preserve"> Windows Event Logs</w:t>
       </w:r>
     </w:p>
     <w:p>
@@ -349,16 +461,22 @@
       </w:r>
     </w:p>
     <w:p>
-      <w:pPr>
-        <w:pStyle w:val="ContentsH1"/>
-      </w:pPr>
+      <w:r>
+        <w:t>Managing non-relational data</w:t>
+      </w:r>
     </w:p>
     <w:p>
-      <w:pPr>
-        <w:pStyle w:val="ContentsH1"/>
-      </w:pPr>
       <w:r>
-        <w:t xml:space="preserve">This will cover traditional databases (at a high level) and the new breed of </w:t>
+        <w:tab/>
+      </w:r>
+      <w:r>
+        <w:rPr>
+          <w:b/>
+        </w:rPr>
+        <w:t xml:space="preserve">Use case: </w:t>
+      </w:r>
+      <w:r>
+        <w:t xml:space="preserve">Introduction of </w:t>
       </w:r>
       <w:proofErr w:type="spellStart"/>
       <w:r>
@@ -366,15 +484,7 @@
       </w:r>
       <w:proofErr w:type="spellEnd"/>
       <w:r>
-        <w:t xml:space="preserve"> solutions. Should go into strengths and weaknesses of each and help in selecting and using a data storage mechanism and hit the </w:t>
-      </w:r>
-      <w:proofErr w:type="gramStart"/>
-      <w:r>
-        <w:t>buzz words</w:t>
-      </w:r>
-      <w:proofErr w:type="gramEnd"/>
-      <w:r>
-        <w:t xml:space="preserve">: </w:t>
+        <w:t xml:space="preserve"> systems (</w:t>
       </w:r>
       <w:proofErr w:type="spellStart"/>
       <w:r>
@@ -382,28 +492,35 @@
       </w:r>
       <w:proofErr w:type="spellEnd"/>
       <w:r>
-        <w:t>, mongo, etc.  Another important consideration here will be the security of these platforms (at a high level).</w:t>
+        <w:t xml:space="preserve">, mongo, couch, </w:t>
+      </w:r>
+      <w:proofErr w:type="spellStart"/>
+      <w:r>
+        <w:t>etc</w:t>
+      </w:r>
+      <w:proofErr w:type="spellEnd"/>
+      <w:r>
+        <w:t>)</w:t>
       </w:r>
     </w:p>
     <w:p>
-      <w:pPr>
-        <w:pStyle w:val="ContentsH1"/>
-      </w:pPr>
-    </w:p>
-    <w:p>
-      <w:pPr>
-        <w:pStyle w:val="ContentsH1"/>
-      </w:pPr>
       <w:r>
-        <w:t>Examples: we will take the example data from Previous chapter and show the flow within various platforms (</w:t>
+        <w:rPr>
+          <w:b/>
+        </w:rPr>
+        <w:tab/>
+        <w:t>Use case:</w:t>
+      </w:r>
+      <w:r>
+        <w:t xml:space="preserve"> Storing and accessing </w:t>
       </w:r>
       <w:proofErr w:type="spellStart"/>
       <w:r>
-        <w:t>tbd</w:t>
+        <w:t>Netflow</w:t>
       </w:r>
       <w:proofErr w:type="spellEnd"/>
       <w:r>
-        <w:t>).</w:t>
+        <w:t xml:space="preserve"> data (previous chapter) </w:t>
       </w:r>
     </w:p>
     <w:p>
@@ -423,42 +540,68 @@
       <w:pPr>
         <w:pStyle w:val="ContentsH1"/>
       </w:pPr>
-    </w:p>
-    <w:p>
-      <w:pPr>
-        <w:pStyle w:val="ContentsH1"/>
-      </w:pPr>
       <w:r>
-        <w:t xml:space="preserve">Projecting the virtual world onto the physical may not be useful and once the pitfalls of mapping are covered, we could cover map projections and basic mapping techniques, maybe get into </w:t>
-      </w:r>
-      <w:proofErr w:type="spellStart"/>
-      <w:r>
-        <w:t>lat</w:t>
-      </w:r>
-      <w:proofErr w:type="spellEnd"/>
-      <w:r>
-        <w:t>/long calculations.</w:t>
+        <w:t>Realizing Geo-IP match population</w:t>
       </w:r>
     </w:p>
     <w:p>
       <w:pPr>
         <w:pStyle w:val="ContentsH1"/>
       </w:pPr>
+      <w:r>
+        <w:tab/>
+      </w:r>
+      <w:r>
+        <w:rPr>
+          <w:b/>
+        </w:rPr>
+        <w:t xml:space="preserve">Use Case: </w:t>
+      </w:r>
+      <w:r>
+        <w:t>challenges in geo-location</w:t>
+      </w:r>
     </w:p>
     <w:p>
       <w:pPr>
         <w:pStyle w:val="ContentsH1"/>
+        <w:ind w:firstLine="144"/>
       </w:pPr>
       <w:r>
-        <w:t>Examples: 1) mapping bots, 2) challenges in geo-location from IP/attackers 3</w:t>
+        <w:rPr>
+          <w:b/>
+        </w:rPr>
+        <w:t>Use case:</w:t>
       </w:r>
-      <w:proofErr w:type="gramStart"/>
       <w:r>
-        <w:t>)  ASN.1</w:t>
+        <w:t xml:space="preserve"> </w:t>
       </w:r>
-      <w:proofErr w:type="gramEnd"/>
       <w:r>
-        <w:t xml:space="preserve"> pitfalls and gotchas</w:t>
+        <w:t>mapping bots</w:t>
+      </w:r>
+    </w:p>
+    <w:p>
+      <w:pPr>
+        <w:pStyle w:val="ContentsH1"/>
+      </w:pPr>
+      <w:r>
+        <w:t>Creating maps with feeling</w:t>
+      </w:r>
+    </w:p>
+    <w:p>
+      <w:pPr>
+        <w:pStyle w:val="ContentsH1"/>
+      </w:pPr>
+      <w:r>
+        <w:tab/>
+      </w:r>
+      <w:r>
+        <w:rPr>
+          <w:b/>
+        </w:rPr>
+        <w:t>Use case</w:t>
+      </w:r>
+      <w:r>
+        <w:t xml:space="preserve">: mapping ASN.1 data (pitfalls and gotchas) </w:t>
       </w:r>
     </w:p>
     <w:p>
@@ -478,21 +621,33 @@
       <w:pPr>
         <w:pStyle w:val="ContentsH1"/>
       </w:pPr>
+      <w:r>
+        <w:t>Building basic visualizations</w:t>
+      </w:r>
     </w:p>
     <w:p>
       <w:pPr>
         <w:pStyle w:val="ContentsH1"/>
       </w:pPr>
       <w:r>
-        <w:t xml:space="preserve">Intro to data </w:t>
+        <w:tab/>
+      </w:r>
+      <w:r>
+        <w:rPr>
+          <w:b/>
+        </w:rPr>
+        <w:t>Use case:</w:t>
+      </w:r>
+      <w:r>
+        <w:t xml:space="preserve"> Excel graph of </w:t>
       </w:r>
       <w:proofErr w:type="spellStart"/>
       <w:r>
-        <w:t>viz</w:t>
+        <w:t>netflow</w:t>
       </w:r>
       <w:proofErr w:type="spellEnd"/>
       <w:r>
-        <w:t xml:space="preserve"> concepts, mapping data types to visualization types end up with making pretty excel/python/R charts.</w:t>
+        <w:t xml:space="preserve"> data</w:t>
       </w:r>
     </w:p>
     <w:p>
@@ -500,9 +655,53 @@
         <w:pStyle w:val="ContentsH1"/>
       </w:pPr>
       <w:r>
-        <w:lastRenderedPageBreak/>
-        <w:t>We will take previous examples (as the readers should be familiar with the data) and create visualizations from those.</w:t>
+        <w:rPr>
+          <w:b/>
+        </w:rPr>
+        <w:tab/>
+        <w:t>Use case:</w:t>
       </w:r>
+      <w:r>
+        <w:t xml:space="preserve"> Improving defaults in Excel </w:t>
+      </w:r>
+    </w:p>
+    <w:p>
+      <w:pPr>
+        <w:pStyle w:val="ContentsH1"/>
+      </w:pPr>
+      <w:r>
+        <w:t>A few data types to view them all</w:t>
+      </w:r>
+    </w:p>
+    <w:p>
+      <w:pPr>
+        <w:pStyle w:val="ContentsH1"/>
+      </w:pPr>
+      <w:r>
+        <w:tab/>
+      </w:r>
+      <w:r>
+        <w:rPr>
+          <w:b/>
+        </w:rPr>
+        <w:t>Use case:</w:t>
+      </w:r>
+      <w:r>
+        <w:t xml:space="preserve"> system log data (</w:t>
+      </w:r>
+      <w:proofErr w:type="spellStart"/>
+      <w:r>
+        <w:t>ch</w:t>
+      </w:r>
+      <w:proofErr w:type="spellEnd"/>
+      <w:r>
+        <w:t xml:space="preserve"> 5) </w:t>
+      </w:r>
+    </w:p>
+    <w:p>
+      <w:pPr>
+        <w:pStyle w:val="ContentsH1"/>
+      </w:pPr>
     </w:p>
     <w:p>
       <w:pPr>
@@ -527,15 +726,25 @@
         <w:pStyle w:val="ContentsH1"/>
       </w:pPr>
       <w:r>
-        <w:t xml:space="preserve">Intro to machine learning concepts, give 2 examples: supervised learning and unsupervised learning both from </w:t>
+        <w:t>Intro to machine learning concepts</w:t>
       </w:r>
-      <w:proofErr w:type="spellStart"/>
+    </w:p>
+    <w:p>
+      <w:pPr>
+        <w:pStyle w:val="ContentsH1"/>
+        <w:ind w:firstLine="144"/>
+      </w:pPr>
       <w:r>
-        <w:t>infosec</w:t>
+        <w:t>Use case: Account takeovers (supervised)</w:t>
       </w:r>
-      <w:proofErr w:type="spellEnd"/>
+    </w:p>
+    <w:p>
+      <w:pPr>
+        <w:pStyle w:val="ContentsH1"/>
+        <w:ind w:firstLine="144"/>
+      </w:pPr>
       <w:r>
-        <w:t xml:space="preserve"> and cover some areas of machine learning like naïve </w:t>
+        <w:t xml:space="preserve">Use case: naïve </w:t>
       </w:r>
       <w:proofErr w:type="spellStart"/>
       <w:r>
@@ -543,36 +752,7 @@
       </w:r>
       <w:proofErr w:type="spellEnd"/>
       <w:r>
-        <w:t xml:space="preserve">, </w:t>
-      </w:r>
-      <w:proofErr w:type="spellStart"/>
-      <w:r>
-        <w:t>etc</w:t>
-      </w:r>
-      <w:proofErr w:type="spellEnd"/>
-      <w:r>
-        <w:t xml:space="preserve"> (while we will discuss spam filtering will probably avoid the spam example as it’s overused and covered elsewhere).</w:t>
-      </w:r>
-    </w:p>
-    <w:p>
-      <w:pPr>
-        <w:pStyle w:val="ContentsH1"/>
-      </w:pPr>
-    </w:p>
-    <w:p>
-      <w:pPr>
-        <w:pStyle w:val="ContentsH1"/>
-      </w:pPr>
-      <w:r>
-        <w:t xml:space="preserve">Examples: detecting failed logins, malware detection and classification (naïve </w:t>
-      </w:r>
-      <w:proofErr w:type="spellStart"/>
-      <w:r>
-        <w:t>bayes</w:t>
-      </w:r>
-      <w:proofErr w:type="spellEnd"/>
-      <w:r>
-        <w:t xml:space="preserve"> filter)</w:t>
+        <w:t xml:space="preserve"> in malware detection and classification</w:t>
       </w:r>
     </w:p>
     <w:p>
@@ -598,28 +778,23 @@
         <w:pStyle w:val="ContentsH1"/>
       </w:pPr>
       <w:r>
-        <w:t xml:space="preserve">Intro to natural language processing - need example (not spam) from </w:t>
-      </w:r>
-      <w:proofErr w:type="spellStart"/>
-      <w:r>
-        <w:t>infosec</w:t>
-      </w:r>
-      <w:proofErr w:type="spellEnd"/>
-      <w:r>
-        <w:t xml:space="preserve"> here.  NLP has many challenges and benefits, will touch upon these at a high level.</w:t>
+        <w:t>Intro to natural language processing</w:t>
       </w:r>
     </w:p>
     <w:p>
       <w:pPr>
         <w:pStyle w:val="ContentsH1"/>
       </w:pPr>
+      <w:r>
+        <w:t>Use case: parsing email for data loss prevention</w:t>
+      </w:r>
     </w:p>
     <w:p>
       <w:pPr>
         <w:pStyle w:val="ContentsH1"/>
       </w:pPr>
       <w:r>
-        <w:t>Example: unstructured data classification for Data loss prevention (DLP)</w:t>
+        <w:t>Use case: attribution of anonymous blog post</w:t>
       </w:r>
     </w:p>
     <w:p>
@@ -645,7 +820,7 @@
         <w:pStyle w:val="ContentsH1"/>
       </w:pPr>
       <w:r>
-        <w:t xml:space="preserve">End analysis discussions with a chapter on predictive analytics.  Discuss </w:t>
+        <w:t>Everyone is already predicting (poorly)</w:t>
       </w:r>
     </w:p>
     <w:p>
@@ -653,7 +828,35 @@
         <w:pStyle w:val="ContentsH1"/>
       </w:pPr>
       <w:r>
-        <w:t>Capacity planning: modeling growth in centralized logging services, Predicting rogue behavior (insider misuse) from a small set of features (there has been some interesting research here on detecting at-risk employees).</w:t>
+        <w:lastRenderedPageBreak/>
+        <w:t>Swimming with predictive analytics</w:t>
+      </w:r>
+    </w:p>
+    <w:p>
+      <w:pPr>
+        <w:pStyle w:val="ContentsH1"/>
+        <w:ind w:firstLine="144"/>
+      </w:pPr>
+      <w:r>
+        <w:t xml:space="preserve">Use case: </w:t>
+      </w:r>
+      <w:r>
+        <w:t>modeling growth i</w:t>
+      </w:r>
+      <w:r>
+        <w:t>n centralized logging services</w:t>
+      </w:r>
+    </w:p>
+    <w:p>
+      <w:pPr>
+        <w:pStyle w:val="ContentsH1"/>
+        <w:ind w:firstLine="144"/>
+      </w:pPr>
+      <w:r>
+        <w:t>Use case:</w:t>
+      </w:r>
+      <w:r>
+        <w:t xml:space="preserve"> Predicting rogue behavior (insider misuse) </w:t>
       </w:r>
     </w:p>
     <w:p>
@@ -679,13 +882,23 @@
         <w:pStyle w:val="ContentsH1"/>
       </w:pPr>
       <w:r>
-        <w:t xml:space="preserve">Discuss what we’ve talked about and a few final areas for areas we could study more, but the real point of this chapter is to bring all of these points back to the reality of our environments. </w:t>
+        <w:t>Wrapping up: mile wide and inch deep analysis</w:t>
       </w:r>
     </w:p>
     <w:p>
       <w:pPr>
         <w:pStyle w:val="ContentsH1"/>
       </w:pPr>
+      <w:r>
+        <w:t>The reality of our environments</w:t>
+      </w:r>
+    </w:p>
+    <w:p>
+      <w:pPr>
+        <w:pStyle w:val="ContentsH1"/>
+      </w:pPr>
+      <w:bookmarkStart w:id="0" w:name="_GoBack"/>
+      <w:bookmarkEnd w:id="0"/>
     </w:p>
     <w:sectPr>
       <w:footnotePr>
@@ -3685,11 +3898,15 @@
   </w:style>
   <w:style w:type="character" w:default="1" w:styleId="DefaultParagraphFont">
     <w:name w:val="Default Paragraph Font"/>
+    <w:uiPriority w:val="1"/>
     <w:semiHidden/>
+    <w:unhideWhenUsed/>
   </w:style>
   <w:style w:type="table" w:default="1" w:styleId="TableNormal">
     <w:name w:val="Normal Table"/>
+    <w:uiPriority w:val="99"/>
     <w:semiHidden/>
+    <w:unhideWhenUsed/>
     <w:tblPr>
       <w:tblInd w:w="0" w:type="dxa"/>
       <w:tblCellMar>
@@ -3702,7 +3919,9 @@
   </w:style>
   <w:style w:type="numbering" w:default="1" w:styleId="NoList">
     <w:name w:val="No List"/>
+    <w:uiPriority w:val="99"/>
     <w:semiHidden/>
+    <w:unhideWhenUsed/>
   </w:style>
   <w:style w:type="paragraph" w:customStyle="1" w:styleId="Para">
     <w:name w:val="Para"/>
@@ -12959,11 +13178,15 @@
   </w:style>
   <w:style w:type="character" w:default="1" w:styleId="DefaultParagraphFont">
     <w:name w:val="Default Paragraph Font"/>
+    <w:uiPriority w:val="1"/>
     <w:semiHidden/>
+    <w:unhideWhenUsed/>
   </w:style>
   <w:style w:type="table" w:default="1" w:styleId="TableNormal">
     <w:name w:val="Normal Table"/>
+    <w:uiPriority w:val="99"/>
     <w:semiHidden/>
+    <w:unhideWhenUsed/>
     <w:tblPr>
       <w:tblInd w:w="0" w:type="dxa"/>
       <w:tblCellMar>
@@ -12976,7 +13199,9 @@
   </w:style>
   <w:style w:type="numbering" w:default="1" w:styleId="NoList">
     <w:name w:val="No List"/>
+    <w:uiPriority w:val="99"/>
     <w:semiHidden/>
+    <w:unhideWhenUsed/>
   </w:style>
   <w:style w:type="paragraph" w:customStyle="1" w:styleId="Para">
     <w:name w:val="Para"/>

</xml_diff>

<commit_message>
updated while we were talking
</commit_message>
<xml_diff>
--- a/toc/ToC3.docx
+++ b/toc/ToC3.docx
@@ -60,6 +60,49 @@
       </w:pPr>
       <w:r>
         <w:t>We will begin by looking at other industries that have made a conversion from little-to-no data into a statistically driven one.</w:t>
+      </w:r>
+    </w:p>
+    <w:p>
+      <w:pPr>
+        <w:pStyle w:val="ContentsH2"/>
+      </w:pPr>
+      <w:r>
+        <w:rPr>
+          <w:b/>
+        </w:rPr>
+        <w:t>Use Case:</w:t>
+      </w:r>
+      <w:r>
+        <w:rPr>
+          <w:b/>
+        </w:rPr>
+        <w:t xml:space="preserve"> </w:t>
+      </w:r>
+      <w:r>
+        <w:t>Agriculture</w:t>
+      </w:r>
+    </w:p>
+    <w:p>
+      <w:pPr>
+        <w:pStyle w:val="ContentsH2"/>
+        <w:rPr>
+          <w:b/>
+        </w:rPr>
+      </w:pPr>
+      <w:r>
+        <w:rPr>
+          <w:b/>
+        </w:rPr>
+        <w:t xml:space="preserve">Use Case: </w:t>
+      </w:r>
+      <w:r>
+        <w:t>Biology</w:t>
+      </w:r>
+      <w:r>
+        <w:rPr>
+          <w:b/>
+        </w:rPr>
+        <w:t xml:space="preserve"> </w:t>
       </w:r>
     </w:p>
     <w:p>
@@ -144,7 +187,13 @@
         <w:t>ase</w:t>
       </w:r>
       <w:r>
-        <w:t>: Centering on IP Finder services</w:t>
+        <w:t>: Identifying the cost of 2</w:t>
+      </w:r>
+      <w:r>
+        <w:t>-factor auth</w:t>
+      </w:r>
+      <w:r>
+        <w:t>entication</w:t>
       </w:r>
     </w:p>
     <w:p>
@@ -182,179 +231,13 @@
         <w:pStyle w:val="ContentsChapterTitle"/>
       </w:pPr>
       <w:r>
-        <w:t>Chapter 3: What’s The Frequency, Kenneth?</w:t>
-      </w:r>
-    </w:p>
-    <w:p>
-      <w:r>
-        <w:t xml:space="preserve">Learning from </w:t>
-      </w:r>
-      <w:proofErr w:type="spellStart"/>
-      <w:r>
-        <w:t>frequentists</w:t>
-      </w:r>
-      <w:proofErr w:type="spellEnd"/>
-    </w:p>
-    <w:p>
-      <w:pPr>
-        <w:ind w:left="1440"/>
-      </w:pPr>
-      <w:r>
-        <w:t>First of two chapters on inferential statistics, this will begin with descriptive stats and expand on the ABC method.</w:t>
-      </w:r>
-    </w:p>
-    <w:p>
-      <w:r>
-        <w:t>Separating</w:t>
+        <w:t xml:space="preserve">Chapter 3: </w:t>
       </w:r>
       <w:r>
-        <w:t xml:space="preserve"> Correlation from Causation</w:t>
-      </w:r>
-    </w:p>
-    <w:p>
-      <w:pPr>
-        <w:ind w:left="1440"/>
-      </w:pPr>
-      <w:r>
-        <w:rPr>
-          <w:b/>
-        </w:rPr>
-        <w:t>Use c</w:t>
+        <w:t xml:space="preserve">The </w:t>
       </w:r>
       <w:r>
-        <w:rPr>
-          <w:b/>
-        </w:rPr>
-        <w:t>ase</w:t>
-      </w:r>
-      <w:r>
-        <w:t>: Productivity in Proxy Logs</w:t>
-      </w:r>
-    </w:p>
-    <w:p>
-      <w:pPr>
-        <w:ind w:left="1440"/>
-      </w:pPr>
-      <w:r>
-        <w:rPr>
-          <w:b/>
-        </w:rPr>
-        <w:t>Use c</w:t>
-      </w:r>
-      <w:r>
-        <w:rPr>
-          <w:b/>
-        </w:rPr>
-        <w:t>ase</w:t>
-      </w:r>
-      <w:r>
-        <w:t>: Patterns in System Logs</w:t>
-      </w:r>
-    </w:p>
-    <w:p>
-      <w:pPr>
-        <w:pStyle w:val="ContentsH2"/>
-      </w:pPr>
-    </w:p>
-    <w:p>
-      <w:pPr>
-        <w:pStyle w:val="ContentsChapterTitle"/>
-      </w:pPr>
-      <w:r>
-        <w:t xml:space="preserve">Chapter 4: </w:t>
-      </w:r>
-      <w:r>
-        <w:t>True of False:</w:t>
-      </w:r>
-      <w:r>
-        <w:t xml:space="preserve"> 35 == 37 </w:t>
-      </w:r>
-    </w:p>
-    <w:p>
-      <w:pPr>
-        <w:pStyle w:val="ContentsH2"/>
-      </w:pPr>
-      <w:r>
-        <w:t>Measuring the “power” of sample size</w:t>
-      </w:r>
-    </w:p>
-    <w:p>
-      <w:pPr>
-        <w:pStyle w:val="ContentsH2"/>
-        <w:ind w:left="1440"/>
-        <w:rPr>
-          <w:b/>
-        </w:rPr>
-      </w:pPr>
-      <w:r>
-        <w:rPr>
-          <w:b/>
-        </w:rPr>
-        <w:t xml:space="preserve">Use case: </w:t>
-      </w:r>
-      <w:r>
-        <w:t>vulnerability counts</w:t>
-      </w:r>
-    </w:p>
-    <w:p>
-      <w:pPr>
-        <w:pStyle w:val="ContentsH2"/>
-        <w:ind w:left="1440"/>
-        <w:rPr>
-          <w:b/>
-        </w:rPr>
-      </w:pPr>
-      <w:r>
-        <w:rPr>
-          <w:b/>
-        </w:rPr>
-        <w:t xml:space="preserve">Use case: </w:t>
-      </w:r>
-      <w:r>
-        <w:t>patch coverage</w:t>
-      </w:r>
-    </w:p>
-    <w:p>
-      <w:pPr>
-        <w:pStyle w:val="ContentsH2"/>
-      </w:pPr>
-      <w:r>
-        <w:t xml:space="preserve">My confidence interval is bigger than yours </w:t>
-      </w:r>
-    </w:p>
-    <w:p>
-      <w:pPr>
-        <w:pStyle w:val="ContentsH2"/>
-        <w:ind w:firstLine="576"/>
-      </w:pPr>
-      <w:r>
-        <w:rPr>
-          <w:b/>
-        </w:rPr>
-        <w:t>Use case:</w:t>
-      </w:r>
-      <w:r>
-        <w:t xml:space="preserve"> (several) Industry surveys and reports</w:t>
-      </w:r>
-    </w:p>
-    <w:p>
-      <w:pPr>
-        <w:pStyle w:val="ContentsH2"/>
-      </w:pPr>
-    </w:p>
-    <w:p>
-      <w:pPr>
-        <w:pStyle w:val="ContentsH1"/>
-        <w:ind w:left="0"/>
-      </w:pPr>
-    </w:p>
-    <w:p>
-      <w:pPr>
-        <w:pStyle w:val="ContentsChapterTitle"/>
-      </w:pPr>
-      <w:r>
-        <w:lastRenderedPageBreak/>
-        <w:t>Chapter 5: Exploring The Dark Art of Data Munging</w:t>
+        <w:t xml:space="preserve">“Hello World” of data analysis </w:t>
       </w:r>
     </w:p>
     <w:p>
@@ -387,7 +270,13 @@
         <w:t xml:space="preserve">Use case: </w:t>
       </w:r>
       <w:r>
-        <w:t>common device log files</w:t>
+        <w:t>swimming in the u</w:t>
+      </w:r>
+      <w:r>
+        <w:t>nified log stream (CLF</w:t>
+      </w:r>
+      <w:r>
+        <w:t>)</w:t>
       </w:r>
     </w:p>
     <w:p>
@@ -395,7 +284,15 @@
         <w:pStyle w:val="ContentsH1"/>
       </w:pPr>
       <w:r>
-        <w:t xml:space="preserve">The “Hello World” of data analysis </w:t>
+        <w:t xml:space="preserve">Exploring The Dark Art of Data </w:t>
+      </w:r>
+      <w:proofErr w:type="spellStart"/>
+      <w:r>
+        <w:t>Munging</w:t>
+      </w:r>
+      <w:proofErr w:type="spellEnd"/>
+      <w:r>
+        <w:t xml:space="preserve"> </w:t>
       </w:r>
     </w:p>
     <w:p>
@@ -444,12 +341,12 @@
         <w:t>Use case:</w:t>
       </w:r>
       <w:r>
-        <w:t xml:space="preserve"> Windows Event Logs</w:t>
+        <w:t xml:space="preserve"> Preparing Windows event logs</w:t>
       </w:r>
     </w:p>
     <w:p>
       <w:pPr>
-        <w:pStyle w:val="ContentsH1"/>
+        <w:pStyle w:val="ContentsH2"/>
       </w:pPr>
     </w:p>
     <w:p>
@@ -457,15 +354,259 @@
         <w:pStyle w:val="ContentsChapterTitle"/>
       </w:pPr>
       <w:r>
-        <w:t>Chapter 6: Dear RDBMS, It’s Not You, It’s My Data</w:t>
+        <w:t>Chapter 4</w:t>
+      </w:r>
+      <w:r>
+        <w:t>: What’s The Frequency, Kenneth?</w:t>
       </w:r>
     </w:p>
     <w:p>
+      <w:pPr>
+        <w:spacing w:after="0"/>
+      </w:pPr>
       <w:r>
-        <w:t>Managing non-relational data</w:t>
+        <w:t xml:space="preserve">Learning from </w:t>
+      </w:r>
+      <w:proofErr w:type="spellStart"/>
+      <w:r>
+        <w:t>frequentists</w:t>
+      </w:r>
+      <w:proofErr w:type="spellEnd"/>
+    </w:p>
+    <w:p>
+      <w:pPr>
+        <w:spacing w:after="0"/>
+        <w:ind w:left="1440"/>
+      </w:pPr>
+      <w:r>
+        <w:t>First of two chapters on inferential statistics, this will begin with descriptive stats and expand on the ABC method.</w:t>
       </w:r>
     </w:p>
     <w:p>
+      <w:pPr>
+        <w:spacing w:after="0"/>
+      </w:pPr>
+      <w:r>
+        <w:t>Separating</w:t>
+      </w:r>
+      <w:r>
+        <w:t xml:space="preserve"> Correlation from Causation</w:t>
+      </w:r>
+    </w:p>
+    <w:p>
+      <w:pPr>
+        <w:spacing w:after="0"/>
+        <w:ind w:left="1440"/>
+      </w:pPr>
+      <w:r>
+        <w:rPr>
+          <w:b/>
+        </w:rPr>
+        <w:t>Use c</w:t>
+      </w:r>
+      <w:r>
+        <w:rPr>
+          <w:b/>
+        </w:rPr>
+        <w:t>ase</w:t>
+      </w:r>
+      <w:r>
+        <w:t>: Productivity in Proxy Logs</w:t>
+      </w:r>
+    </w:p>
+    <w:p>
+      <w:pPr>
+        <w:spacing w:after="0"/>
+        <w:ind w:left="1440"/>
+      </w:pPr>
+      <w:r>
+        <w:rPr>
+          <w:b/>
+        </w:rPr>
+        <w:t>Use c</w:t>
+      </w:r>
+      <w:r>
+        <w:rPr>
+          <w:b/>
+        </w:rPr>
+        <w:t>ase</w:t>
+      </w:r>
+      <w:r>
+        <w:t xml:space="preserve">: </w:t>
+      </w:r>
+      <w:proofErr w:type="spellStart"/>
+      <w:r>
+        <w:t>Whitehat</w:t>
+      </w:r>
+      <w:proofErr w:type="spellEnd"/>
+      <w:r>
+        <w:t xml:space="preserve"> website statistics report</w:t>
+      </w:r>
+    </w:p>
+    <w:p>
+      <w:pPr>
+        <w:pStyle w:val="ContentsH2"/>
+      </w:pPr>
+    </w:p>
+    <w:p>
+      <w:pPr>
+        <w:pStyle w:val="ContentsChapterTitle"/>
+      </w:pPr>
+      <w:r>
+        <w:t>Chapter 5</w:t>
+      </w:r>
+      <w:r>
+        <w:t xml:space="preserve">: </w:t>
+      </w:r>
+      <w:r>
+        <w:t>True of False: 35 == 37</w:t>
+      </w:r>
+    </w:p>
+    <w:p>
+      <w:pPr>
+        <w:pStyle w:val="ContentsH2"/>
+      </w:pPr>
+      <w:r>
+        <w:t>Measuring the “power” of sample size</w:t>
+      </w:r>
+    </w:p>
+    <w:p>
+      <w:pPr>
+        <w:pStyle w:val="ContentsH2"/>
+        <w:ind w:left="1440"/>
+        <w:rPr>
+          <w:b/>
+        </w:rPr>
+      </w:pPr>
+      <w:r>
+        <w:rPr>
+          <w:b/>
+        </w:rPr>
+        <w:t xml:space="preserve">Use case: </w:t>
+      </w:r>
+      <w:r>
+        <w:t>vulnerability counts</w:t>
+      </w:r>
+    </w:p>
+    <w:p>
+      <w:pPr>
+        <w:pStyle w:val="ContentsH2"/>
+        <w:ind w:left="1440"/>
+        <w:rPr>
+          <w:b/>
+        </w:rPr>
+      </w:pPr>
+      <w:r>
+        <w:rPr>
+          <w:b/>
+        </w:rPr>
+        <w:lastRenderedPageBreak/>
+        <w:t xml:space="preserve">Use case: </w:t>
+      </w:r>
+      <w:r>
+        <w:t>patch coverage</w:t>
+      </w:r>
+    </w:p>
+    <w:p>
+      <w:pPr>
+        <w:pStyle w:val="ContentsH2"/>
+      </w:pPr>
+      <w:r>
+        <w:t xml:space="preserve">My confidence interval is bigger than yours </w:t>
+      </w:r>
+    </w:p>
+    <w:p>
+      <w:pPr>
+        <w:pStyle w:val="ContentsH2"/>
+        <w:ind w:firstLine="576"/>
+      </w:pPr>
+      <w:r>
+        <w:rPr>
+          <w:b/>
+        </w:rPr>
+        <w:t>Use case:</w:t>
+      </w:r>
+      <w:r>
+        <w:t xml:space="preserve"> </w:t>
+      </w:r>
+      <w:proofErr w:type="spellStart"/>
+      <w:r>
+        <w:t>Trustwave’s</w:t>
+      </w:r>
+      <w:proofErr w:type="spellEnd"/>
+      <w:r>
+        <w:t xml:space="preserve"> trending year over year (industry report)</w:t>
+      </w:r>
+    </w:p>
+    <w:p>
+      <w:pPr>
+        <w:pStyle w:val="ContentsH2"/>
+        <w:ind w:firstLine="576"/>
+      </w:pPr>
+      <w:r>
+        <w:rPr>
+          <w:b/>
+        </w:rPr>
+        <w:t>Use case:</w:t>
+      </w:r>
+      <w:r>
+        <w:t xml:space="preserve"> malware gone wild (using inferential stats to detect malware outbreak before it gets crazy)</w:t>
+      </w:r>
+    </w:p>
+    <w:p>
+      <w:pPr>
+        <w:pStyle w:val="ContentsH1"/>
+        <w:ind w:left="0"/>
+      </w:pPr>
+    </w:p>
+    <w:p>
+      <w:pPr>
+        <w:pStyle w:val="ContentsH1"/>
+      </w:pPr>
+    </w:p>
+    <w:p>
+      <w:pPr>
+        <w:pStyle w:val="ContentsChapterTitle"/>
+      </w:pPr>
+      <w:r>
+        <w:t xml:space="preserve">Chapter 6: Dear RDBMS, It’s Not You, It’s </w:t>
+      </w:r>
+      <w:proofErr w:type="gramStart"/>
+      <w:r>
+        <w:t>Me</w:t>
+      </w:r>
+      <w:proofErr w:type="gramEnd"/>
+      <w:r>
+        <w:t xml:space="preserve"> (and my data)</w:t>
+      </w:r>
+    </w:p>
+    <w:p>
+      <w:pPr>
+        <w:spacing w:after="0"/>
+      </w:pPr>
+      <w:r>
+        <w:t xml:space="preserve">Realizing the </w:t>
+      </w:r>
+      <w:r>
+        <w:t xml:space="preserve">data </w:t>
+      </w:r>
+      <w:r>
+        <w:t xml:space="preserve">container </w:t>
+      </w:r>
+      <w:r>
+        <w:t>has</w:t>
+      </w:r>
+      <w:r>
+        <w:t xml:space="preserve"> </w:t>
+      </w:r>
+      <w:r>
+        <w:t>constraints</w:t>
+      </w:r>
+    </w:p>
+    <w:p>
+      <w:pPr>
+        <w:spacing w:after="0"/>
+      </w:pPr>
       <w:r>
         <w:tab/>
       </w:r>
@@ -475,6 +616,42 @@
         </w:rPr>
         <w:t xml:space="preserve">Use case: </w:t>
       </w:r>
+      <w:proofErr w:type="spellStart"/>
+      <w:r>
+        <w:t>mysql</w:t>
+      </w:r>
+      <w:proofErr w:type="spellEnd"/>
+      <w:r>
+        <w:t xml:space="preserve"> memory tables</w:t>
+      </w:r>
+    </w:p>
+    <w:p>
+      <w:pPr>
+        <w:spacing w:after="0"/>
+      </w:pPr>
+      <w:r>
+        <w:t>Managing non-relational data</w:t>
+      </w:r>
+      <w:r>
+        <w:t xml:space="preserve"> (s</w:t>
+      </w:r>
+      <w:r>
+        <w:t xml:space="preserve">aying Yes to </w:t>
+      </w:r>
+      <w:proofErr w:type="spellStart"/>
+      <w:r>
+        <w:t>NoSQL</w:t>
+      </w:r>
+      <w:proofErr w:type="spellEnd"/>
+      <w:r>
+        <w:t>)</w:t>
+      </w:r>
+    </w:p>
+    <w:p>
+      <w:pPr>
+        <w:spacing w:after="0"/>
+        <w:ind w:firstLine="720"/>
+      </w:pPr>
       <w:r>
         <w:t xml:space="preserve">Introduction of </w:t>
       </w:r>
@@ -496,7 +673,15 @@
       </w:r>
       <w:proofErr w:type="spellStart"/>
       <w:r>
-        <w:t>etc</w:t>
+        <w:t>redis</w:t>
+      </w:r>
+      <w:proofErr w:type="spellEnd"/>
+      <w:r>
+        <w:t xml:space="preserve">, </w:t>
+      </w:r>
+      <w:proofErr w:type="spellStart"/>
+      <w:r>
+        <w:t>packetpig</w:t>
       </w:r>
       <w:proofErr w:type="spellEnd"/>
       <w:r>
@@ -504,67 +689,9 @@
       </w:r>
     </w:p>
     <w:p>
-      <w:r>
-        <w:rPr>
-          <w:b/>
-        </w:rPr>
-        <w:tab/>
-        <w:t>Use case:</w:t>
-      </w:r>
-      <w:r>
-        <w:t xml:space="preserve"> Storing and accessing </w:t>
-      </w:r>
-      <w:proofErr w:type="spellStart"/>
-      <w:r>
-        <w:t>Netflow</w:t>
-      </w:r>
-      <w:proofErr w:type="spellEnd"/>
-      <w:r>
-        <w:t xml:space="preserve"> data (previous chapter) </w:t>
-      </w:r>
-    </w:p>
-    <w:p>
-      <w:pPr>
-        <w:pStyle w:val="ContentsH1"/>
-      </w:pPr>
-    </w:p>
-    <w:p>
-      <w:pPr>
-        <w:pStyle w:val="ContentsChapterTitle"/>
-      </w:pPr>
-      <w:r>
-        <w:t>Chapter 7: It’s Spatial Data, Not Special Data</w:t>
-      </w:r>
-    </w:p>
-    <w:p>
-      <w:pPr>
-        <w:pStyle w:val="ContentsH1"/>
-      </w:pPr>
-      <w:r>
-        <w:t>Realizing Geo-IP match population</w:t>
-      </w:r>
-    </w:p>
-    <w:p>
-      <w:pPr>
-        <w:pStyle w:val="ContentsH1"/>
-      </w:pPr>
-      <w:r>
-        <w:tab/>
-      </w:r>
-      <w:r>
-        <w:rPr>
-          <w:b/>
-        </w:rPr>
-        <w:t xml:space="preserve">Use Case: </w:t>
-      </w:r>
-      <w:r>
-        <w:t>challenges in geo-location</w:t>
-      </w:r>
-    </w:p>
-    <w:p>
-      <w:pPr>
-        <w:pStyle w:val="ContentsH1"/>
-        <w:ind w:firstLine="144"/>
+      <w:pPr>
+        <w:spacing w:after="0"/>
+        <w:ind w:firstLine="720"/>
       </w:pPr>
       <w:r>
         <w:rPr>
@@ -576,15 +703,42 @@
         <w:t xml:space="preserve"> </w:t>
       </w:r>
       <w:r>
-        <w:t>mapping bots</w:t>
+        <w:t xml:space="preserve">Storing and accessing </w:t>
+      </w:r>
+      <w:proofErr w:type="spellStart"/>
+      <w:r>
+        <w:t>Netflow</w:t>
+      </w:r>
+      <w:proofErr w:type="spellEnd"/>
+      <w:r>
+        <w:t xml:space="preserve"> data (</w:t>
+      </w:r>
+      <w:proofErr w:type="spellStart"/>
+      <w:r>
+        <w:t>ch.</w:t>
+      </w:r>
+      <w:proofErr w:type="spellEnd"/>
+      <w:r>
+        <w:t xml:space="preserve"> 3</w:t>
+      </w:r>
+      <w:r>
+        <w:t xml:space="preserve">) </w:t>
       </w:r>
     </w:p>
     <w:p>
       <w:pPr>
         <w:pStyle w:val="ContentsH1"/>
       </w:pPr>
+    </w:p>
+    <w:p>
+      <w:pPr>
+        <w:pStyle w:val="ContentsChapterTitle"/>
+      </w:pPr>
       <w:r>
-        <w:t>Creating maps with feeling</w:t>
+        <w:t xml:space="preserve">Chapter 7: </w:t>
+      </w:r>
+      <w:r>
+        <w:t>Let’s Get Visual</w:t>
       </w:r>
     </w:p>
     <w:p>
@@ -592,37 +746,7 @@
         <w:pStyle w:val="ContentsH1"/>
       </w:pPr>
       <w:r>
-        <w:tab/>
-      </w:r>
-      <w:r>
-        <w:rPr>
-          <w:b/>
-        </w:rPr>
-        <w:t>Use case</w:t>
-      </w:r>
-      <w:r>
-        <w:t xml:space="preserve">: mapping ASN.1 data (pitfalls and gotchas) </w:t>
-      </w:r>
-    </w:p>
-    <w:p>
-      <w:pPr>
-        <w:pStyle w:val="ContentsH1"/>
-      </w:pPr>
-    </w:p>
-    <w:p>
-      <w:pPr>
-        <w:pStyle w:val="ContentsChapterTitle"/>
-      </w:pPr>
-      <w:r>
-        <w:t>Chapter 8: Let’s Get Visual, Visual</w:t>
-      </w:r>
-    </w:p>
-    <w:p>
-      <w:pPr>
-        <w:pStyle w:val="ContentsH1"/>
-      </w:pPr>
-      <w:r>
-        <w:t>Building basic visualizations</w:t>
+        <w:t>Building blocks of visualizations</w:t>
       </w:r>
     </w:p>
     <w:p>
@@ -647,7 +771,23 @@
       </w:r>
       <w:proofErr w:type="spellEnd"/>
       <w:r>
-        <w:t xml:space="preserve"> data</w:t>
+        <w:t xml:space="preserve"> data (</w:t>
+      </w:r>
+      <w:proofErr w:type="spellStart"/>
+      <w:r>
+        <w:t>ch</w:t>
+      </w:r>
+      <w:proofErr w:type="spellEnd"/>
+      <w:r>
+        <w:t xml:space="preserve"> 3, </w:t>
+      </w:r>
+      <w:proofErr w:type="spellStart"/>
+      <w:r>
+        <w:t>ch</w:t>
+      </w:r>
+      <w:proofErr w:type="spellEnd"/>
+      <w:r>
+        <w:t xml:space="preserve"> 6)</w:t>
       </w:r>
     </w:p>
     <w:p>
@@ -695,13 +835,97 @@
       </w:r>
       <w:proofErr w:type="spellEnd"/>
       <w:r>
-        <w:t xml:space="preserve"> 5) </w:t>
+        <w:t xml:space="preserve"> 3) </w:t>
       </w:r>
     </w:p>
     <w:p>
       <w:pPr>
         <w:pStyle w:val="ContentsH1"/>
       </w:pPr>
+    </w:p>
+    <w:p>
+      <w:pPr>
+        <w:pStyle w:val="ContentsChapterTitle"/>
+      </w:pPr>
+      <w:r>
+        <w:t xml:space="preserve">Chapter 8: </w:t>
+      </w:r>
+      <w:r>
+        <w:t>It’s Spatial Data, Not Special Data</w:t>
+      </w:r>
+    </w:p>
+    <w:p>
+      <w:pPr>
+        <w:pStyle w:val="ContentsH1"/>
+      </w:pPr>
+      <w:r>
+        <w:t xml:space="preserve">Realizing Geo-IP </w:t>
+      </w:r>
+      <w:proofErr w:type="gramStart"/>
+      <w:r>
+        <w:t>matches</w:t>
+      </w:r>
+      <w:proofErr w:type="gramEnd"/>
+      <w:r>
+        <w:t xml:space="preserve"> population</w:t>
+      </w:r>
+    </w:p>
+    <w:p>
+      <w:pPr>
+        <w:pStyle w:val="ContentsH1"/>
+      </w:pPr>
+      <w:r>
+        <w:tab/>
+      </w:r>
+      <w:r>
+        <w:rPr>
+          <w:b/>
+        </w:rPr>
+        <w:t xml:space="preserve">Use Case: </w:t>
+      </w:r>
+      <w:r>
+        <w:t>challenges in geo-location</w:t>
+      </w:r>
+    </w:p>
+    <w:p>
+      <w:pPr>
+        <w:pStyle w:val="ContentsH1"/>
+        <w:ind w:firstLine="144"/>
+      </w:pPr>
+      <w:r>
+        <w:rPr>
+          <w:b/>
+        </w:rPr>
+        <w:t>Use case:</w:t>
+      </w:r>
+      <w:r>
+        <w:t xml:space="preserve"> mapping bots</w:t>
+      </w:r>
+    </w:p>
+    <w:p>
+      <w:pPr>
+        <w:pStyle w:val="ContentsH1"/>
+      </w:pPr>
+      <w:r>
+        <w:t>Creating maps with feeling</w:t>
+      </w:r>
+    </w:p>
+    <w:p>
+      <w:pPr>
+        <w:pStyle w:val="ContentsH1"/>
+      </w:pPr>
+      <w:r>
+        <w:tab/>
+      </w:r>
+      <w:r>
+        <w:rPr>
+          <w:b/>
+        </w:rPr>
+        <w:t>Use case</w:t>
+      </w:r>
+      <w:r>
+        <w:t xml:space="preserve">: mapping malware in ASN.1 data (pitfalls and gotchas) </w:t>
+      </w:r>
     </w:p>
     <w:p>
       <w:pPr>
@@ -720,11 +944,6 @@
       <w:pPr>
         <w:pStyle w:val="ContentsH1"/>
       </w:pPr>
-    </w:p>
-    <w:p>
-      <w:pPr>
-        <w:pStyle w:val="ContentsH1"/>
-      </w:pPr>
       <w:r>
         <w:t>Intro to machine learning concepts</w:t>
       </w:r>
@@ -735,7 +954,19 @@
         <w:ind w:firstLine="144"/>
       </w:pPr>
       <w:r>
-        <w:t>Use case: Account takeovers (supervised)</w:t>
+        <w:rPr>
+          <w:b/>
+        </w:rPr>
+        <w:t>Use case</w:t>
+      </w:r>
+      <w:r>
+        <w:t>: Account takeovers (supervised</w:t>
+      </w:r>
+      <w:r>
+        <w:t xml:space="preserve"> learning example</w:t>
+      </w:r>
+      <w:r>
+        <w:t>)</w:t>
       </w:r>
     </w:p>
     <w:p>
@@ -744,7 +975,19 @@
         <w:ind w:firstLine="144"/>
       </w:pPr>
       <w:r>
-        <w:t xml:space="preserve">Use case: naïve </w:t>
+        <w:rPr>
+          <w:b/>
+        </w:rPr>
+        <w:t>Use case</w:t>
+      </w:r>
+      <w:r>
+        <w:t xml:space="preserve">: </w:t>
+      </w:r>
+      <w:r>
+        <w:t>N</w:t>
+      </w:r>
+      <w:r>
+        <w:t xml:space="preserve">aïve </w:t>
       </w:r>
       <w:proofErr w:type="spellStart"/>
       <w:r>
@@ -772,21 +1015,11 @@
       <w:pPr>
         <w:pStyle w:val="ContentsH1"/>
       </w:pPr>
-    </w:p>
-    <w:p>
-      <w:pPr>
-        <w:pStyle w:val="ContentsH1"/>
-      </w:pPr>
       <w:r>
         <w:t>Intro to natural language processing</w:t>
       </w:r>
-    </w:p>
-    <w:p>
-      <w:pPr>
-        <w:pStyle w:val="ContentsH1"/>
-      </w:pPr>
       <w:r>
-        <w:t>Use case: parsing email for data loss prevention</w:t>
+        <w:t xml:space="preserve"> (NLP)</w:t>
       </w:r>
     </w:p>
     <w:p>
@@ -794,7 +1027,33 @@
         <w:pStyle w:val="ContentsH1"/>
       </w:pPr>
       <w:r>
-        <w:t>Use case: attribution of anonymous blog post</w:t>
+        <w:t>Use ca</w:t>
+      </w:r>
+      <w:r>
+        <w:t>se: Using NLP</w:t>
+      </w:r>
+      <w:r>
+        <w:t xml:space="preserve"> </w:t>
+      </w:r>
+      <w:r>
+        <w:t xml:space="preserve">in </w:t>
+      </w:r>
+      <w:r>
+        <w:t>data loss prevention</w:t>
+      </w:r>
+      <w:r>
+        <w:t xml:space="preserve"> (DLP)</w:t>
+      </w:r>
+    </w:p>
+    <w:p>
+      <w:pPr>
+        <w:pStyle w:val="ContentsH1"/>
+      </w:pPr>
+      <w:r>
+        <w:t>Use case: A</w:t>
+      </w:r>
+      <w:r>
+        <w:t>ttribution of anonymous blog post</w:t>
       </w:r>
     </w:p>
     <w:p>
@@ -814,11 +1073,6 @@
       <w:pPr>
         <w:pStyle w:val="ContentsH1"/>
       </w:pPr>
-    </w:p>
-    <w:p>
-      <w:pPr>
-        <w:pStyle w:val="ContentsH1"/>
-      </w:pPr>
       <w:r>
         <w:t>Everyone is already predicting (poorly)</w:t>
       </w:r>
@@ -828,8 +1082,10 @@
         <w:pStyle w:val="ContentsH1"/>
       </w:pPr>
       <w:r>
-        <w:lastRenderedPageBreak/>
-        <w:t>Swimming with predictive analytics</w:t>
+        <w:t>Walking</w:t>
+      </w:r>
+      <w:r>
+        <w:t xml:space="preserve"> with predictive analytics</w:t>
       </w:r>
     </w:p>
     <w:p>
@@ -841,7 +1097,10 @@
         <w:t xml:space="preserve">Use case: </w:t>
       </w:r>
       <w:r>
-        <w:t>modeling growth i</w:t>
+        <w:t>M</w:t>
+      </w:r>
+      <w:r>
+        <w:t>odeling growth i</w:t>
       </w:r>
       <w:r>
         <w:t>n centralized logging services</w:t>
@@ -892,13 +1151,19 @@
       <w:r>
         <w:t>The reality of our environments</w:t>
       </w:r>
+      <w:r>
+        <w:t xml:space="preserve">: a call to continue to </w:t>
+      </w:r>
+      <w:bookmarkStart w:id="0" w:name="_GoBack"/>
+      <w:bookmarkEnd w:id="0"/>
+      <w:r>
+        <w:t>learn from others</w:t>
+      </w:r>
     </w:p>
     <w:p>
       <w:pPr>
         <w:pStyle w:val="ContentsH1"/>
       </w:pPr>
-      <w:bookmarkStart w:id="0" w:name="_GoBack"/>
-      <w:bookmarkEnd w:id="0"/>
     </w:p>
     <w:sectPr>
       <w:footnotePr>
@@ -3899,7 +4164,6 @@
   <w:style w:type="character" w:default="1" w:styleId="DefaultParagraphFont">
     <w:name w:val="Default Paragraph Font"/>
     <w:uiPriority w:val="1"/>
-    <w:semiHidden/>
     <w:unhideWhenUsed/>
   </w:style>
   <w:style w:type="table" w:default="1" w:styleId="TableNormal">
@@ -13179,7 +13443,6 @@
   <w:style w:type="character" w:default="1" w:styleId="DefaultParagraphFont">
     <w:name w:val="Default Paragraph Font"/>
     <w:uiPriority w:val="1"/>
-    <w:semiHidden/>
     <w:unhideWhenUsed/>
   </w:style>
   <w:style w:type="table" w:default="1" w:styleId="TableNormal">

</xml_diff>